<commit_message>
Update Datascience Anforderung Statcon.docx
Test commit
</commit_message>
<xml_diff>
--- a/AP1 Anforderungskataloge/3) Datenanalyse Life Cycle/Datascience Anforderung Statcon.docx
+++ b/AP1 Anforderungskataloge/3) Datenanalyse Life Cycle/Datascience Anforderung Statcon.docx
@@ -10,23 +10,14 @@
         <w:t xml:space="preserve"> </w:t>
       </w:r>
       <w:r>
-        <w:t xml:space="preserve">Anforderungskatalog zur Definition des </w:t>
-      </w:r>
-      <w:proofErr w:type="spellStart"/>
-      <w:r>
-        <w:t>Datascience</w:t>
-      </w:r>
-      <w:proofErr w:type="spellEnd"/>
-      <w:r>
-        <w:t xml:space="preserve"> Life </w:t>
-      </w:r>
-      <w:proofErr w:type="spellStart"/>
-      <w:r>
-        <w:t>Cycles</w:t>
-      </w:r>
-      <w:proofErr w:type="spellEnd"/>
-    </w:p>
-    <w:p/>
+        <w:t>Anforderungskatalog zur Definition des Datascience Life Cycles</w:t>
+      </w:r>
+    </w:p>
+    <w:p>
+      <w:r>
+        <w:t>Github Test</w:t>
+      </w:r>
+    </w:p>
     <w:p>
       <w:pPr>
         <w:pStyle w:val="berschrift1"/>
@@ -46,15 +37,7 @@
     </w:p>
     <w:p>
       <w:r>
-        <w:t>-</w:t>
-      </w:r>
-      <w:proofErr w:type="spellStart"/>
-      <w:r>
-        <w:t>PosgresSQL</w:t>
-      </w:r>
-      <w:proofErr w:type="spellEnd"/>
-      <w:r>
-        <w:t xml:space="preserve"> wenn möglich </w:t>
+        <w:t xml:space="preserve">-PosgresSQL wenn möglich </w:t>
       </w:r>
     </w:p>
     <w:p>
@@ -83,11 +66,9 @@
       </w:r>
     </w:p>
     <w:p>
-      <w:proofErr w:type="spellStart"/>
       <w:r>
         <w:t>ToDos</w:t>
       </w:r>
-      <w:proofErr w:type="spellEnd"/>
       <w:r>
         <w:t>:</w:t>
       </w:r>
@@ -117,23 +98,7 @@
         </w:numPr>
       </w:pPr>
       <w:r>
-        <w:t xml:space="preserve">Definition der </w:t>
-      </w:r>
-      <w:proofErr w:type="spellStart"/>
-      <w:r>
-        <w:t>Git</w:t>
-      </w:r>
-      <w:proofErr w:type="spellEnd"/>
-      <w:r>
-        <w:t xml:space="preserve">/GitHub und </w:t>
-      </w:r>
-      <w:proofErr w:type="spellStart"/>
-      <w:r>
-        <w:t>One</w:t>
-      </w:r>
-      <w:proofErr w:type="spellEnd"/>
-      <w:r>
-        <w:t>-Drive-Struktur als zentrale Datenaustauscheinheiten</w:t>
+        <w:t>Definition der Git/GitHub und One-Drive-Struktur als zentrale Datenaustauscheinheiten</w:t>
       </w:r>
     </w:p>
     <w:p>
@@ -143,37 +108,8 @@
     </w:p>
     <w:p>
       <w:r>
-        <w:t>-</w:t>
-      </w:r>
-      <w:proofErr w:type="spellStart"/>
-      <w:r>
-        <w:t>Entwerder</w:t>
-      </w:r>
-      <w:proofErr w:type="spellEnd"/>
-      <w:r>
-        <w:t xml:space="preserve"> richtig </w:t>
-      </w:r>
-      <w:proofErr w:type="spellStart"/>
-      <w:r>
-        <w:t>gitlabs</w:t>
-      </w:r>
-      <w:proofErr w:type="spellEnd"/>
-      <w:r>
-        <w:t xml:space="preserve"> auf </w:t>
-      </w:r>
-      <w:proofErr w:type="spellStart"/>
-      <w:r>
-        <w:t>server</w:t>
-      </w:r>
-      <w:proofErr w:type="spellEnd"/>
-      <w:r>
-        <w:t xml:space="preserve"> oder normal </w:t>
-      </w:r>
-      <w:proofErr w:type="spellStart"/>
-      <w:r>
-        <w:t>Github</w:t>
-      </w:r>
-      <w:proofErr w:type="spellEnd"/>
+        <w:t>-Entwerder richtig gitlabs auf server oder normal Github</w:t>
+      </w:r>
     </w:p>
     <w:p>
       <w:r>
@@ -182,15 +118,7 @@
     </w:p>
     <w:p>
       <w:r>
-        <w:t xml:space="preserve">-Wer Produziert alles code für </w:t>
-      </w:r>
-      <w:proofErr w:type="spellStart"/>
-      <w:r>
-        <w:t>Github</w:t>
-      </w:r>
-      <w:proofErr w:type="spellEnd"/>
-      <w:r>
-        <w:t xml:space="preserve">? </w:t>
+        <w:t xml:space="preserve">-Wer Produziert alles code für Github? </w:t>
       </w:r>
     </w:p>
     <w:p>
@@ -199,11 +127,9 @@
       </w:r>
     </w:p>
     <w:p>
-      <w:proofErr w:type="spellStart"/>
       <w:r>
         <w:t>ToDos</w:t>
       </w:r>
-      <w:proofErr w:type="spellEnd"/>
     </w:p>
     <w:p>
       <w:pPr>
@@ -225,13 +151,8 @@
           <w:numId w:val="43"/>
         </w:numPr>
       </w:pPr>
-      <w:proofErr w:type="spellStart"/>
-      <w:r>
-        <w:t>Github</w:t>
-      </w:r>
-      <w:proofErr w:type="spellEnd"/>
-      <w:r>
-        <w:t xml:space="preserve"> Account aufräumen und einarbeiten</w:t>
+      <w:r>
+        <w:t>Github Account aufräumen und einarbeiten</w:t>
       </w:r>
     </w:p>
     <w:p/>
@@ -270,23 +191,13 @@
     </w:p>
     <w:p>
       <w:r>
-        <w:t xml:space="preserve">-Begrenzung </w:t>
-      </w:r>
-      <w:proofErr w:type="spellStart"/>
-      <w:r>
-        <w:t>kapazitäten</w:t>
-      </w:r>
-      <w:proofErr w:type="spellEnd"/>
-      <w:r>
-        <w:t xml:space="preserve"> bei Lokalen Controllern/Rechnern</w:t>
-      </w:r>
-    </w:p>
-    <w:p>
-      <w:proofErr w:type="spellStart"/>
+        <w:t>-Begrenzung kapazitäten bei Lokalen Controllern/Rechnern</w:t>
+      </w:r>
+    </w:p>
+    <w:p>
       <w:r>
         <w:t>ToDos</w:t>
       </w:r>
-      <w:proofErr w:type="spellEnd"/>
     </w:p>
     <w:p>
       <w:r>
@@ -305,23 +216,7 @@
         <w:pStyle w:val="berschrift1"/>
       </w:pPr>
       <w:r>
-        <w:t xml:space="preserve">-Definition des </w:t>
-      </w:r>
-      <w:proofErr w:type="spellStart"/>
-      <w:r>
-        <w:t>Scrapping</w:t>
-      </w:r>
-      <w:proofErr w:type="spellEnd"/>
-      <w:r>
-        <w:t xml:space="preserve">-Verfahrens, </w:t>
-      </w:r>
-      <w:proofErr w:type="spellStart"/>
-      <w:r>
-        <w:t>Labelingschema</w:t>
-      </w:r>
-      <w:proofErr w:type="spellEnd"/>
-      <w:r>
-        <w:t xml:space="preserve"> der Daten)</w:t>
+        <w:t>-Definition des Scrapping-Verfahrens, Labelingschema der Daten)</w:t>
       </w:r>
     </w:p>
     <w:p>
@@ -341,15 +236,7 @@
     </w:p>
     <w:p>
       <w:r>
-        <w:t xml:space="preserve">-Welche Daten sollen </w:t>
-      </w:r>
-      <w:proofErr w:type="spellStart"/>
-      <w:r>
-        <w:t>gescraped</w:t>
-      </w:r>
-      <w:proofErr w:type="spellEnd"/>
-      <w:r>
-        <w:t xml:space="preserve"> werden?</w:t>
+        <w:t>-Welche Daten sollen gescraped werden?</w:t>
       </w:r>
     </w:p>
     <w:p>
@@ -363,11 +250,9 @@
       </w:r>
     </w:p>
     <w:p>
-      <w:proofErr w:type="spellStart"/>
       <w:r>
         <w:t>ToDos</w:t>
       </w:r>
-      <w:proofErr w:type="spellEnd"/>
     </w:p>
     <w:p>
       <w:r>
@@ -405,15 +290,7 @@
     </w:p>
     <w:p>
       <w:r>
-        <w:t xml:space="preserve">-Einfache Lösung: Server oder  VM je Kunde mit eigener </w:t>
-      </w:r>
-      <w:proofErr w:type="spellStart"/>
-      <w:r>
-        <w:t>DB+Vortrainiertes</w:t>
-      </w:r>
-      <w:proofErr w:type="spellEnd"/>
-      <w:r>
-        <w:t xml:space="preserve"> Modell (An Labor und Feldversuch Daten)</w:t>
+        <w:t>-Einfache Lösung: Server oder  VM je Kunde mit eigener DB+Vortrainiertes Modell (An Labor und Feldversuch Daten)</w:t>
       </w:r>
     </w:p>
     <w:p>
@@ -438,11 +315,9 @@
       </w:r>
     </w:p>
     <w:p>
-      <w:proofErr w:type="spellStart"/>
       <w:r>
         <w:t>ToDos</w:t>
       </w:r>
-      <w:proofErr w:type="spellEnd"/>
     </w:p>
     <w:p>
       <w:r>
@@ -474,49 +349,33 @@
     </w:p>
     <w:p>
       <w:r>
-        <w:t xml:space="preserve">-Standard Bewertungskriterien für Versuchspläne, eventuell zusätzlich </w:t>
-      </w:r>
-      <w:proofErr w:type="spellStart"/>
-      <w:r>
-        <w:t>Simulations</w:t>
-      </w:r>
-      <w:proofErr w:type="spellEnd"/>
-      <w:r>
-        <w:t xml:space="preserve"> Designs</w:t>
-      </w:r>
-    </w:p>
-    <w:p>
-      <w:r>
-        <w:t xml:space="preserve">-Zusätzlich Leitfaden für Projektablauf definieren(Anforderungen an Faktoren Zielgrößen Messsysteme </w:t>
-      </w:r>
-      <w:proofErr w:type="spellStart"/>
-      <w:r>
-        <w:t>etc</w:t>
-      </w:r>
-      <w:proofErr w:type="spellEnd"/>
+        <w:t>-Standard Bewertungskriterien für Versuchspläne, eventuell zusätzlich Simulations Designs</w:t>
+      </w:r>
+    </w:p>
+    <w:p>
+      <w:r>
+        <w:t>-Zusätzlich Leitfaden für Projektablauf definieren(Anforderungen an Faktoren Zielgrößen Messsysteme etc)</w:t>
+      </w:r>
+    </w:p>
+    <w:p>
+      <w:r>
+        <w:t xml:space="preserve">-Einstellung des Systems, eventuell </w:t>
+      </w:r>
+      <w:r>
+        <w:t>F</w:t>
+      </w:r>
+      <w:r>
+        <w:t xml:space="preserve">ehler provozieren/vorgeben (vgl. </w:t>
+      </w:r>
+      <w:r>
+        <w:t>salmaso2019-DoEPredMaintenance</w:t>
+      </w:r>
       <w:r>
         <w:t>)</w:t>
       </w:r>
     </w:p>
     <w:p>
       <w:r>
-        <w:t xml:space="preserve">-Einstellung des Systems, eventuell </w:t>
-      </w:r>
-      <w:r>
-        <w:t>F</w:t>
-      </w:r>
-      <w:r>
-        <w:t xml:space="preserve">ehler provozieren/vorgeben (vgl. </w:t>
-      </w:r>
-      <w:r>
-        <w:t>salmaso2019-DoEPredMaintenance</w:t>
-      </w:r>
-      <w:r>
-        <w:t>)</w:t>
-      </w:r>
-    </w:p>
-    <w:p>
-      <w:r>
         <w:t>Fragen</w:t>
       </w:r>
     </w:p>
@@ -548,11 +407,9 @@
       </w:r>
     </w:p>
     <w:p>
-      <w:proofErr w:type="spellStart"/>
       <w:r>
         <w:t>ToDos</w:t>
       </w:r>
-      <w:proofErr w:type="spellEnd"/>
     </w:p>
     <w:p>
       <w:r>
@@ -561,15 +418,7 @@
     </w:p>
     <w:p>
       <w:r>
-        <w:t xml:space="preserve">-Bewertung von </w:t>
-      </w:r>
-      <w:proofErr w:type="spellStart"/>
-      <w:r>
-        <w:t>DoEs</w:t>
-      </w:r>
-      <w:proofErr w:type="spellEnd"/>
-      <w:r>
-        <w:t xml:space="preserve"> und Modellen</w:t>
+        <w:t>-Bewertung von DoEs und Modellen</w:t>
       </w:r>
     </w:p>
     <w:p>
@@ -615,50 +464,22 @@
         <w:t>-Welche</w:t>
       </w:r>
       <w:r>
-        <w:t xml:space="preserve"> Verfahren? Nur </w:t>
-      </w:r>
-      <w:proofErr w:type="spellStart"/>
-      <w:r>
-        <w:t>Supervised</w:t>
-      </w:r>
-      <w:proofErr w:type="spellEnd"/>
-      <w:r>
-        <w:t xml:space="preserve">? </w:t>
+        <w:t xml:space="preserve"> Verfahren? Nur Supervised? </w:t>
       </w:r>
     </w:p>
     <w:p>
       <w:r>
         <w:lastRenderedPageBreak/>
-        <w:t xml:space="preserve">-Zeitreihen- </w:t>
-      </w:r>
-      <w:proofErr w:type="spellStart"/>
-      <w:r>
-        <w:t>Supervised</w:t>
-      </w:r>
-      <w:proofErr w:type="spellEnd"/>
-      <w:r>
-        <w:t xml:space="preserve">; Trenderkennung </w:t>
-      </w:r>
-      <w:proofErr w:type="spellStart"/>
-      <w:r>
-        <w:t>strukturbrüche</w:t>
-      </w:r>
-      <w:proofErr w:type="spellEnd"/>
-      <w:r>
-        <w:t xml:space="preserve"> </w:t>
-      </w:r>
-      <w:proofErr w:type="spellStart"/>
-      <w:r>
-        <w:t>etc</w:t>
-      </w:r>
-      <w:proofErr w:type="spellEnd"/>
-    </w:p>
-    <w:p>
-      <w:proofErr w:type="spellStart"/>
+        <w:t xml:space="preserve">-Zeitreihen- Supervised; Trenderkennung </w:t>
+      </w:r>
+      <w:r>
+        <w:t>strukturbrüche etc</w:t>
+      </w:r>
+    </w:p>
+    <w:p>
       <w:r>
         <w:t>ToDos</w:t>
       </w:r>
-      <w:proofErr w:type="spellEnd"/>
     </w:p>
     <w:p>
       <w:r>
@@ -667,39 +488,7 @@
     </w:p>
     <w:p>
       <w:r>
-        <w:t>-Recherche für Zeitreihen sowohl Modellierung/</w:t>
-      </w:r>
-      <w:proofErr w:type="spellStart"/>
-      <w:r>
-        <w:t>bewertung</w:t>
-      </w:r>
-      <w:proofErr w:type="spellEnd"/>
-      <w:r>
-        <w:t xml:space="preserve"> im </w:t>
-      </w:r>
-      <w:proofErr w:type="spellStart"/>
-      <w:r>
-        <w:t>Supervised</w:t>
-      </w:r>
-      <w:proofErr w:type="spellEnd"/>
-      <w:r>
-        <w:t xml:space="preserve"> </w:t>
-      </w:r>
-      <w:proofErr w:type="spellStart"/>
-      <w:r>
-        <w:t>bereich</w:t>
-      </w:r>
-      <w:proofErr w:type="spellEnd"/>
-      <w:r>
-        <w:t xml:space="preserve"> als auch </w:t>
-      </w:r>
-      <w:proofErr w:type="spellStart"/>
-      <w:r>
-        <w:t>Unsupervised</w:t>
-      </w:r>
-      <w:proofErr w:type="spellEnd"/>
-      <w:r>
-        <w:t xml:space="preserve"> (Trends etc.)  </w:t>
+        <w:t xml:space="preserve">-Recherche für Zeitreihen sowohl Modellierung/bewertung im Supervised bereich als auch Unsupervised (Trends etc.)  </w:t>
       </w:r>
     </w:p>
     <w:p/>
@@ -732,23 +521,7 @@
     </w:p>
     <w:p>
       <w:r>
-        <w:t xml:space="preserve">-Wissenschaftlich Standards einhalten (z.B. Grammar </w:t>
-      </w:r>
-      <w:proofErr w:type="spellStart"/>
-      <w:r>
-        <w:t>of</w:t>
-      </w:r>
-      <w:proofErr w:type="spellEnd"/>
-      <w:r>
-        <w:t xml:space="preserve"> </w:t>
-      </w:r>
-      <w:proofErr w:type="spellStart"/>
-      <w:r>
-        <w:t>graphics</w:t>
-      </w:r>
-      <w:proofErr w:type="spellEnd"/>
-      <w:r>
-        <w:t>)</w:t>
+        <w:t>-Wissenschaftlich Standards einhalten (z.B. Grammar of graphics)</w:t>
       </w:r>
     </w:p>
     <w:p>
@@ -758,23 +531,13 @@
     </w:p>
     <w:p>
       <w:r>
-        <w:t xml:space="preserve">-Visualisierung auch im Monitoring </w:t>
-      </w:r>
-      <w:proofErr w:type="spellStart"/>
-      <w:r>
-        <w:t>dashboard</w:t>
-      </w:r>
-      <w:proofErr w:type="spellEnd"/>
-      <w:r>
-        <w:t xml:space="preserve"> (eher nicht, nur KPIs)?</w:t>
-      </w:r>
-    </w:p>
-    <w:p>
-      <w:proofErr w:type="spellStart"/>
+        <w:t>-Visualisierung auch im Monitoring dashboard (eher nicht, nur KPIs)?</w:t>
+      </w:r>
+    </w:p>
+    <w:p>
       <w:r>
         <w:t>ToDos</w:t>
       </w:r>
-      <w:proofErr w:type="spellEnd"/>
     </w:p>
     <w:p>
       <w:r>
@@ -797,49 +560,7 @@
         <w:rPr>
           <w:rStyle w:val="berschrift2Zchn"/>
         </w:rPr>
-        <w:t xml:space="preserve">Definition der Automatisierung, z.B. zentrale Bündelung der Daten auf </w:t>
-      </w:r>
-      <w:proofErr w:type="spellStart"/>
-      <w:r>
-        <w:rPr>
-          <w:rStyle w:val="berschrift2Zchn"/>
-        </w:rPr>
-        <w:t>IntelNuc</w:t>
-      </w:r>
-      <w:proofErr w:type="spellEnd"/>
-      <w:r>
-        <w:rPr>
-          <w:rStyle w:val="berschrift2Zchn"/>
-        </w:rPr>
-        <w:t>/</w:t>
-      </w:r>
-      <w:proofErr w:type="spellStart"/>
-      <w:r>
-        <w:rPr>
-          <w:rStyle w:val="berschrift2Zchn"/>
-        </w:rPr>
-        <w:t>RapsberryPi</w:t>
-      </w:r>
-      <w:proofErr w:type="spellEnd"/>
-      <w:r>
-        <w:rPr>
-          <w:rStyle w:val="berschrift2Zchn"/>
-        </w:rPr>
-        <w:t xml:space="preserve"> (Rechnergeschwindigkeit, Speicherplatz etc.), Datenbank (Berechtigung, relationale Schema), Automatisierung des Versuchs z.B. Python/</w:t>
-      </w:r>
-      <w:proofErr w:type="spellStart"/>
-      <w:r>
-        <w:rPr>
-          <w:rStyle w:val="berschrift2Zchn"/>
-        </w:rPr>
-        <w:t>Labview</w:t>
-      </w:r>
-      <w:proofErr w:type="spellEnd"/>
-      <w:r>
-        <w:rPr>
-          <w:rStyle w:val="berschrift2Zchn"/>
-        </w:rPr>
-        <w:t xml:space="preserve"> (Versuchszeit, Ausführungsgeschwindigkeit, Datenablage)</w:t>
+        <w:t>Definition der Automatisierung, z.B. zentrale Bündelung der Daten auf IntelNuc/RapsberryPi (Rechnergeschwindigkeit, Speicherplatz etc.), Datenbank (Berechtigung, relationale Schema), Automatisierung des Versuchs z.B. Python/Labview (Versuchszeit, Ausführungsgeschwindigkeit, Datenablage)</w:t>
       </w:r>
     </w:p>
     <w:p>
@@ -877,15 +598,7 @@
         </w:rPr>
       </w:pPr>
       <w:r>
-        <w:t xml:space="preserve">Wann fängt unser </w:t>
-      </w:r>
-      <w:proofErr w:type="spellStart"/>
-      <w:r>
-        <w:t>zuständigkeitsbereich</w:t>
-      </w:r>
-      <w:proofErr w:type="spellEnd"/>
-      <w:r>
-        <w:t xml:space="preserve"> an?</w:t>
+        <w:t>Wann fängt unser zuständigkeitsbereich an?</w:t>
       </w:r>
     </w:p>
     <w:p>

</xml_diff>